<commit_message>
Añado los ultimos cambios al word
</commit_message>
<xml_diff>
--- a/Tarea F1 - Tipos de pruebas_v2.docx
+++ b/Tarea F1 - Tipos de pruebas_v2.docx
@@ -1067,19 +1067,7 @@
           <w:rPr>
             <w:rStyle w:val="Hipervnculo"/>
           </w:rPr>
-          <w:t>Plan de p</w:t>
-        </w:r>
-        <w:r>
-          <w:rPr>
-            <w:rStyle w:val="Hipervnculo"/>
-          </w:rPr>
-          <w:t>r</w:t>
-        </w:r>
-        <w:r>
-          <w:rPr>
-            <w:rStyle w:val="Hipervnculo"/>
-          </w:rPr>
-          <w:t>uebas</w:t>
+          <w:t>Plan de pruebas</w:t>
         </w:r>
       </w:hyperlink>
     </w:p>
@@ -1434,6 +1422,9 @@
         <w:jc w:val="both"/>
       </w:pPr>
       <w:r>
+        <w:rPr>
+          <w:noProof/>
+        </w:rPr>
         <w:drawing>
           <wp:inline distT="0" distB="0" distL="0" distR="0" wp14:anchorId="3E929430" wp14:editId="28A8F962">
             <wp:extent cx="5400040" cy="4481195"/>
@@ -1494,43 +1485,21 @@
         <w:jc w:val="both"/>
       </w:pPr>
       <w:r>
-        <w:t>C2) Que codifiques el software básico (mira lo realizado en Programación)</w:t>
-      </w:r>
-      <w:r>
-        <w:t xml:space="preserve"> y a partir de él </w:t>
-      </w:r>
-      <w:r>
-        <w:t>hagas un informe de pruebas con 5 pruebas unitarias a partir del software.</w:t>
-      </w:r>
-    </w:p>
-    <w:p>
-      <w:pPr>
-        <w:ind w:firstLine="708"/>
-        <w:jc w:val="both"/>
-      </w:pPr>
-      <w:r>
-        <w:rPr>
-          <w:highlight w:val="green"/>
-        </w:rPr>
-        <w:t xml:space="preserve">Adjuntar </w:t>
-      </w:r>
-      <w:r>
-        <w:rPr>
-          <w:highlight w:val="green"/>
-        </w:rPr>
-        <w:t>I</w:t>
-      </w:r>
-      <w:r>
-        <w:rPr>
-          <w:highlight w:val="green"/>
-        </w:rPr>
-        <w:t>P</w:t>
-      </w:r>
-    </w:p>
-    <w:p>
-      <w:pPr>
-        <w:jc w:val="both"/>
-      </w:pPr>
+        <w:t>C2) Que codifiques el software básico (mira lo realizado en Programación) y a partir de él hagas un informe de pruebas con 5 pruebas unitarias a partir del software.</w:t>
+      </w:r>
+    </w:p>
+    <w:p>
+      <w:pPr>
+        <w:jc w:val="both"/>
+      </w:pPr>
+      <w:hyperlink r:id="rId12" w:history="1">
+        <w:r>
+          <w:rPr>
+            <w:rStyle w:val="Hipervnculo"/>
+          </w:rPr>
+          <w:t>Informe de Pruebas:</w:t>
+        </w:r>
+      </w:hyperlink>
     </w:p>
     <w:p>
       <w:pPr>
@@ -1609,20 +1578,100 @@
     </w:p>
     <w:p>
       <w:pPr>
+        <w:jc w:val="both"/>
+      </w:pPr>
+    </w:p>
+    <w:p>
+      <w:pPr>
+        <w:jc w:val="both"/>
+      </w:pPr>
+    </w:p>
+    <w:p>
+      <w:pPr>
         <w:pStyle w:val="Prrafodelista"/>
         <w:jc w:val="both"/>
       </w:pPr>
       <w:r>
-        <w:rPr>
-          <w:highlight w:val="green"/>
-        </w:rPr>
-        <w:t>Respu</w:t>
-      </w:r>
-      <w:r>
-        <w:rPr>
-          <w:highlight w:val="green"/>
-        </w:rPr>
-        <w:t>esta</w:t>
+        <w:lastRenderedPageBreak/>
+        <w:t>Opción 1:</w:t>
+      </w:r>
+    </w:p>
+    <w:p>
+      <w:pPr>
+        <w:pStyle w:val="Prrafodelista"/>
+        <w:jc w:val="both"/>
+      </w:pPr>
+      <w:r>
+        <w:t xml:space="preserve">Le digo que no pasa nada que </w:t>
+      </w:r>
+      <w:r>
+        <w:t xml:space="preserve">el cambio se puede hacer siempre y cuando page un </w:t>
+      </w:r>
+      <w:r>
+        <w:t>monto añadido de horas</w:t>
+      </w:r>
+      <w:r>
+        <w:t xml:space="preserve"> acordadas previamente paras el </w:t>
+      </w:r>
+      <w:r>
+        <w:t>proyecto,</w:t>
+      </w:r>
+      <w:r>
+        <w:t xml:space="preserve"> para meter la funcionalidad de los mails.</w:t>
+      </w:r>
+    </w:p>
+    <w:p>
+      <w:pPr>
+        <w:pStyle w:val="Prrafodelista"/>
+        <w:jc w:val="both"/>
+      </w:pPr>
+    </w:p>
+    <w:p>
+      <w:pPr>
+        <w:pStyle w:val="Prrafodelista"/>
+        <w:jc w:val="both"/>
+      </w:pPr>
+      <w:r>
+        <w:t>Opción 2:</w:t>
+      </w:r>
+    </w:p>
+    <w:p>
+      <w:pPr>
+        <w:pStyle w:val="Prrafodelista"/>
+        <w:jc w:val="both"/>
+      </w:pPr>
+      <w:r>
+        <w:t>La segunda opción seria comentar</w:t>
+      </w:r>
+      <w:r>
+        <w:t>le con buena cara que sin problema esperando que quede satisfecho para futuros proyectos y hay ponerle un sobrecoste para cobrar lo de la funcionalidad del mail</w:t>
+      </w:r>
+      <w:r>
+        <w:t>.</w:t>
+      </w:r>
+    </w:p>
+    <w:p>
+      <w:pPr>
+        <w:pStyle w:val="Prrafodelista"/>
+        <w:jc w:val="both"/>
+      </w:pPr>
+    </w:p>
+    <w:p>
+      <w:pPr>
+        <w:pStyle w:val="Prrafodelista"/>
+        <w:jc w:val="both"/>
+      </w:pPr>
+      <w:r>
+        <w:t>Opción 3:</w:t>
+      </w:r>
+    </w:p>
+    <w:p>
+      <w:pPr>
+        <w:pStyle w:val="Prrafodelista"/>
+        <w:jc w:val="both"/>
+      </w:pPr>
+      <w:r>
+        <w:t>Decirle que no es posible que el proyecto esta terminado y que no se puede cambiar nada ya. (la menos recomendable porque quedas mal con el cliente)</w:t>
       </w:r>
     </w:p>
     <w:p>
@@ -1653,23 +1702,58 @@
     <w:p>
       <w:pPr>
         <w:pStyle w:val="Prrafodelista"/>
-        <w:jc w:val="both"/>
-      </w:pPr>
-      <w:r>
-        <w:rPr>
-          <w:highlight w:val="green"/>
-        </w:rPr>
-        <w:t>Respu</w:t>
-      </w:r>
-      <w:r>
-        <w:rPr>
-          <w:highlight w:val="green"/>
-        </w:rPr>
-        <w:t>esta</w:t>
-      </w:r>
-    </w:p>
-    <w:p>
-      <w:pPr>
+        <w:numPr>
+          <w:ilvl w:val="0"/>
+          <w:numId w:val="2"/>
+        </w:numPr>
+        <w:jc w:val="both"/>
+      </w:pPr>
+      <w:r>
+        <w:t>Unitarias.</w:t>
+      </w:r>
+    </w:p>
+    <w:p>
+      <w:pPr>
+        <w:pStyle w:val="Prrafodelista"/>
+        <w:numPr>
+          <w:ilvl w:val="0"/>
+          <w:numId w:val="2"/>
+        </w:numPr>
+        <w:jc w:val="both"/>
+      </w:pPr>
+      <w:r>
+        <w:t>De integración.</w:t>
+      </w:r>
+    </w:p>
+    <w:p>
+      <w:pPr>
+        <w:pStyle w:val="Prrafodelista"/>
+        <w:numPr>
+          <w:ilvl w:val="0"/>
+          <w:numId w:val="2"/>
+        </w:numPr>
+        <w:jc w:val="both"/>
+      </w:pPr>
+      <w:r>
+        <w:t>De sistema.</w:t>
+      </w:r>
+    </w:p>
+    <w:p>
+      <w:pPr>
+        <w:pStyle w:val="Prrafodelista"/>
+        <w:numPr>
+          <w:ilvl w:val="0"/>
+          <w:numId w:val="2"/>
+        </w:numPr>
+        <w:jc w:val="both"/>
+      </w:pPr>
+      <w:r>
+        <w:t>De volumetría o rendimiento</w:t>
+      </w:r>
+    </w:p>
+    <w:p>
+      <w:pPr>
+        <w:pStyle w:val="Prrafodelista"/>
         <w:jc w:val="both"/>
       </w:pPr>
     </w:p>
@@ -1690,16 +1774,25 @@
         <w:jc w:val="both"/>
       </w:pPr>
       <w:r>
-        <w:rPr>
-          <w:highlight w:val="green"/>
-        </w:rPr>
-        <w:t>Respu</w:t>
-      </w:r>
-      <w:r>
-        <w:rPr>
-          <w:highlight w:val="green"/>
-        </w:rPr>
-        <w:t>esta</w:t>
+        <w:t xml:space="preserve">Pues que con eso en mente </w:t>
+      </w:r>
+      <w:r>
+        <w:t>puedes</w:t>
+      </w:r>
+      <w:r>
+        <w:t xml:space="preserve"> ir al grano y </w:t>
+      </w:r>
+      <w:r>
+        <w:t xml:space="preserve">dirigir al cliente hacia donde quieres que vaya sin </w:t>
+      </w:r>
+      <w:r>
+        <w:t>que</w:t>
+      </w:r>
+      <w:r>
+        <w:t xml:space="preserve"> ese salga de los casos de prueba propuestos y puede causar algún error</w:t>
+      </w:r>
+      <w:r>
+        <w:t>.</w:t>
       </w:r>
     </w:p>
     <w:p>
@@ -1707,6 +1800,33 @@
         <w:pStyle w:val="Prrafodelista"/>
         <w:jc w:val="both"/>
       </w:pPr>
+      <w:r>
+        <w:t>También demuestra que tienes muy claro lo que te ha pedido y transmites profesionalidad</w:t>
+      </w:r>
+      <w:r>
+        <w:t>.</w:t>
+      </w:r>
+    </w:p>
+    <w:p>
+      <w:pPr>
+        <w:pStyle w:val="Prrafodelista"/>
+        <w:jc w:val="both"/>
+      </w:pPr>
+      <w:r>
+        <w:t>Además si falla algo tienes los planes de pruebas y los informes que certifican que funcionaba correctamente para respaldarte.</w:t>
+      </w:r>
+    </w:p>
+    <w:p>
+      <w:pPr>
+        <w:pStyle w:val="Prrafodelista"/>
+        <w:jc w:val="both"/>
+      </w:pPr>
+      <w:r>
+        <w:t xml:space="preserve">ES importante que el cliente vea que tienes claro </w:t>
+      </w:r>
+      <w:r>
+        <w:t>como quiere el proyecto y que lo has preparado correctamente.</w:t>
+      </w:r>
     </w:p>
     <w:p>
       <w:r>
@@ -1782,20 +1902,129 @@
     </w:p>
     <w:p>
       <w:pPr>
-        <w:pStyle w:val="Prrafodelista"/>
-        <w:jc w:val="both"/>
-      </w:pPr>
-      <w:r>
-        <w:rPr>
-          <w:highlight w:val="green"/>
-        </w:rPr>
-        <w:t>Pantallazo</w:t>
-      </w:r>
-    </w:p>
-    <w:p>
-      <w:pPr>
-        <w:jc w:val="both"/>
-      </w:pPr>
+        <w:jc w:val="both"/>
+      </w:pPr>
+      <w:r>
+        <w:drawing>
+          <wp:inline distT="0" distB="0" distL="0" distR="0" wp14:anchorId="58EBDF0E" wp14:editId="419D706B">
+            <wp:extent cx="5400040" cy="267970"/>
+            <wp:effectExtent l="0" t="0" r="0" b="0"/>
+            <wp:docPr id="1138563799" name="Imagen 1"/>
+            <wp:cNvGraphicFramePr>
+              <a:graphicFrameLocks xmlns:a="http://schemas.openxmlformats.org/drawingml/2006/main" noChangeAspect="1"/>
+            </wp:cNvGraphicFramePr>
+            <a:graphic xmlns:a="http://schemas.openxmlformats.org/drawingml/2006/main">
+              <a:graphicData uri="http://schemas.openxmlformats.org/drawingml/2006/picture">
+                <pic:pic xmlns:pic="http://schemas.openxmlformats.org/drawingml/2006/picture">
+                  <pic:nvPicPr>
+                    <pic:cNvPr id="1138563799" name=""/>
+                    <pic:cNvPicPr/>
+                  </pic:nvPicPr>
+                  <pic:blipFill>
+                    <a:blip r:embed="rId13"/>
+                    <a:stretch>
+                      <a:fillRect/>
+                    </a:stretch>
+                  </pic:blipFill>
+                  <pic:spPr>
+                    <a:xfrm>
+                      <a:off x="0" y="0"/>
+                      <a:ext cx="5400040" cy="267970"/>
+                    </a:xfrm>
+                    <a:prstGeom prst="rect">
+                      <a:avLst/>
+                    </a:prstGeom>
+                  </pic:spPr>
+                </pic:pic>
+              </a:graphicData>
+            </a:graphic>
+          </wp:inline>
+        </w:drawing>
+      </w:r>
+    </w:p>
+    <w:p>
+      <w:pPr>
+        <w:jc w:val="both"/>
+      </w:pPr>
+      <w:r>
+        <w:t xml:space="preserve">Con este comando se generaría el archivo . jar para ejecularlo después jolo hay que poner </w:t>
+      </w:r>
+    </w:p>
+    <w:p>
+      <w:pPr>
+        <w:jc w:val="both"/>
+      </w:pPr>
+      <w:r>
+        <w:t>J</w:t>
+      </w:r>
+      <w:r>
+        <w:t>ava</w:t>
+      </w:r>
+      <w:r>
+        <w:t xml:space="preserve"> -jar</w:t>
+      </w:r>
+      <w:r>
+        <w:t xml:space="preserve"> (y después el nombre del archivo .jar) </w:t>
+      </w:r>
+      <w:r>
+        <w:t xml:space="preserve"> depues se creara la carpeta </w:t>
+      </w:r>
+      <w:hyperlink r:id="rId14" w:history="1">
+        <w:r>
+          <w:rPr>
+            <w:rStyle w:val="Hipervnculo"/>
+          </w:rPr>
+          <w:t>dist</w:t>
+        </w:r>
+      </w:hyperlink>
+      <w:r>
+        <w:t xml:space="preserve"> con el archivo jar</w:t>
+      </w:r>
+      <w:r>
+        <w:t xml:space="preserve"> en su interior</w:t>
+      </w:r>
+    </w:p>
+    <w:p>
+      <w:pPr>
+        <w:jc w:val="center"/>
+      </w:pPr>
+      <w:r>
+        <w:drawing>
+          <wp:inline distT="0" distB="0" distL="0" distR="0" wp14:anchorId="04C4A144" wp14:editId="066B6F6B">
+            <wp:extent cx="2429214" cy="400106"/>
+            <wp:effectExtent l="0" t="0" r="0" b="0"/>
+            <wp:docPr id="998238805" name="Imagen 1"/>
+            <wp:cNvGraphicFramePr>
+              <a:graphicFrameLocks xmlns:a="http://schemas.openxmlformats.org/drawingml/2006/main" noChangeAspect="1"/>
+            </wp:cNvGraphicFramePr>
+            <a:graphic xmlns:a="http://schemas.openxmlformats.org/drawingml/2006/main">
+              <a:graphicData uri="http://schemas.openxmlformats.org/drawingml/2006/picture">
+                <pic:pic xmlns:pic="http://schemas.openxmlformats.org/drawingml/2006/picture">
+                  <pic:nvPicPr>
+                    <pic:cNvPr id="998238805" name=""/>
+                    <pic:cNvPicPr/>
+                  </pic:nvPicPr>
+                  <pic:blipFill>
+                    <a:blip r:embed="rId15"/>
+                    <a:stretch>
+                      <a:fillRect/>
+                    </a:stretch>
+                  </pic:blipFill>
+                  <pic:spPr>
+                    <a:xfrm>
+                      <a:off x="0" y="0"/>
+                      <a:ext cx="2429214" cy="400106"/>
+                    </a:xfrm>
+                    <a:prstGeom prst="rect">
+                      <a:avLst/>
+                    </a:prstGeom>
+                  </pic:spPr>
+                </pic:pic>
+              </a:graphicData>
+            </a:graphic>
+          </wp:inline>
+        </w:drawing>
+      </w:r>
     </w:p>
     <w:p>
       <w:pPr>
@@ -2004,8 +2233,8 @@
       </w:pPr>
     </w:p>
     <w:sectPr>
-      <w:headerReference w:type="default" r:id="rId12"/>
-      <w:footerReference w:type="default" r:id="rId13"/>
+      <w:headerReference w:type="default" r:id="rId16"/>
+      <w:footerReference w:type="default" r:id="rId17"/>
       <w:pgSz w:w="11906" w:h="16838"/>
       <w:pgMar w:top="1417" w:right="1701" w:bottom="1417" w:left="1701" w:header="708" w:footer="708" w:gutter="0"/>
       <w:cols w:space="708"/>
@@ -2124,6 +2353,7 @@
           <w:dataBinding w:prefixMappings="xmlns:ns0='http://purl.org/dc/elements/1.1/' xmlns:ns1='http://schemas.openxmlformats.org/package/2006/metadata/core-properties' " w:xpath="/ns1:coreProperties[1]/ns0:creator[1]" w:storeItemID="{6C3C8BC8-F283-45AE-878A-BAB7291924A1}"/>
           <w:text/>
         </w:sdtPr>
+        <w:sdtEndPr/>
         <w:sdtContent>
           <w:tc>
             <w:tcPr>
@@ -4783,6 +5013,7 @@
   <w:style w:type="character" w:default="1" w:styleId="Fuentedeprrafopredeter">
     <w:name w:val="Default Paragraph Font"/>
     <w:uiPriority w:val="1"/>
+    <w:semiHidden/>
     <w:unhideWhenUsed/>
   </w:style>
   <w:style w:type="table" w:default="1" w:styleId="Tablanormal">
@@ -5119,7 +5350,10 @@
     <w:rsid w:val="00137A66"/>
     <w:rsid w:val="0023670E"/>
     <w:rsid w:val="00365E79"/>
+    <w:rsid w:val="003709DA"/>
     <w:rsid w:val="006048B9"/>
+    <w:rsid w:val="00633E67"/>
+    <w:rsid w:val="00675F5C"/>
     <w:rsid w:val="006D477C"/>
     <w:rsid w:val="00735326"/>
     <w:rsid w:val="00752051"/>
@@ -5128,8 +5362,9 @@
     <w:rsid w:val="00956994"/>
     <w:rsid w:val="00A242B1"/>
     <w:rsid w:val="00A36D40"/>
+    <w:rsid w:val="00A66EC0"/>
     <w:rsid w:val="00AC678E"/>
-    <w:rsid w:val="00B464FF"/>
+    <w:rsid w:val="00C5512A"/>
     <w:rsid w:val="00D47067"/>
     <w:rsid w:val="00F838C2"/>
   </w:rsids>

</xml_diff>

<commit_message>
commit antes de mandar la tarea
</commit_message>
<xml_diff>
--- a/Tarea F1 - Tipos de pruebas_v2.docx
+++ b/Tarea F1 - Tipos de pruebas_v2.docx
@@ -3,6 +3,9 @@
 <w:document xmlns:wpc="http://schemas.microsoft.com/office/word/2010/wordprocessingCanvas" xmlns:cx="http://schemas.microsoft.com/office/drawing/2014/chartex" xmlns:cx1="http://schemas.microsoft.com/office/drawing/2015/9/8/chartex" xmlns:cx2="http://schemas.microsoft.com/office/drawing/2015/10/21/chartex" xmlns:cx3="http://schemas.microsoft.com/office/drawing/2016/5/9/chartex" xmlns:cx4="http://schemas.microsoft.com/office/drawing/2016/5/10/chartex" xmlns:cx5="http://schemas.microsoft.com/office/drawing/2016/5/11/chartex" xmlns:cx6="http://schemas.microsoft.com/office/drawing/2016/5/12/chartex" xmlns:cx7="http://schemas.microsoft.com/office/drawing/2016/5/13/chartex" xmlns:cx8="http://schemas.microsoft.com/office/drawing/2016/5/14/chartex" xmlns:mc="http://schemas.openxmlformats.org/markup-compatibility/2006" xmlns:aink="http://schemas.microsoft.com/office/drawing/2016/ink" xmlns:am3d="http://schemas.microsoft.com/office/drawing/2017/model3d" xmlns:o="urn:schemas-microsoft-com:office:office" xmlns:oel="http://schemas.microsoft.com/office/2019/extlst" xmlns:r="http://schemas.openxmlformats.org/officeDocument/2006/relationships" xmlns:m="http://schemas.openxmlformats.org/officeDocument/2006/math" xmlns:v="urn:schemas-microsoft-com:vml" xmlns:wp14="http://schemas.microsoft.com/office/word/2010/wordprocessingDrawing" xmlns:wp="http://schemas.openxmlformats.org/drawingml/2006/wordprocessingDrawing" xmlns:w10="urn:schemas-microsoft-com:office:word" xmlns:w="http://schemas.openxmlformats.org/wordprocessingml/2006/main" xmlns:w14="http://schemas.microsoft.com/office/word/2010/wordml" xmlns:w15="http://schemas.microsoft.com/office/word/2012/wordml" xmlns:w16cex="http://schemas.microsoft.com/office/word/2018/wordml/cex" xmlns:w16cid="http://schemas.microsoft.com/office/word/2016/wordml/cid" xmlns:w16="http://schemas.microsoft.com/office/word/2018/wordml" xmlns:w16du="http://schemas.microsoft.com/office/word/2023/wordml/word16du" xmlns:w16sdtdh="http://schemas.microsoft.com/office/word/2020/wordml/sdtdatahash" xmlns:w16sdtfl="http://schemas.microsoft.com/office/word/2024/wordml/sdtformatlock" xmlns:w16se="http://schemas.microsoft.com/office/word/2015/wordml/symex" xmlns:wpg="http://schemas.microsoft.com/office/word/2010/wordprocessingGroup" xmlns:wpi="http://schemas.microsoft.com/office/word/2010/wordprocessingInk" xmlns:wne="http://schemas.microsoft.com/office/word/2006/wordml" xmlns:wps="http://schemas.microsoft.com/office/word/2010/wordprocessingShape" mc:Ignorable="w14 w15 w16se w16cid w16 w16cex w16sdtdh w16sdtfl w16du wp14">
   <w:body>
     <w:p>
+      <w:pPr>
+        <w:ind w:left="2124" w:hanging="2124"/>
+      </w:pPr>
       <w:r>
         <w:tab/>
       </w:r>
@@ -580,7 +583,15 @@
         <w:jc w:val="both"/>
       </w:pPr>
       <w:r>
-        <w:t>Diseño porque ya están definidas las características y funciones del  proyecto, ahora solo</w:t>
+        <w:t xml:space="preserve">Diseño porque ya están definidas las características y funciones </w:t>
+      </w:r>
+      <w:proofErr w:type="gramStart"/>
+      <w:r>
+        <w:t>del  proyecto</w:t>
+      </w:r>
+      <w:proofErr w:type="gramEnd"/>
+      <w:r>
+        <w:t>, ahora solo</w:t>
       </w:r>
     </w:p>
     <w:p>
@@ -636,7 +647,15 @@
         <w:jc w:val="both"/>
       </w:pPr>
       <w:r>
-        <w:t>Ha de funcionar bien con datos y wifi, compatible con ios y Android …</w:t>
+        <w:t xml:space="preserve">Ha de funcionar bien con datos y wifi, compatible con </w:t>
+      </w:r>
+      <w:proofErr w:type="spellStart"/>
+      <w:r>
+        <w:t>ios</w:t>
+      </w:r>
+      <w:proofErr w:type="spellEnd"/>
+      <w:r>
+        <w:t xml:space="preserve"> y Android …</w:t>
       </w:r>
       <w:r>
         <w:t xml:space="preserve"> </w:t>
@@ -725,7 +744,15 @@
         <w:t xml:space="preserve">A4) </w:t>
       </w:r>
       <w:r>
-        <w:t xml:space="preserve">Haz un diagrama de flujo o de cajas del login inicial </w:t>
+        <w:t xml:space="preserve">Haz un diagrama de flujo o de cajas del </w:t>
+      </w:r>
+      <w:proofErr w:type="spellStart"/>
+      <w:r>
+        <w:t>login</w:t>
+      </w:r>
+      <w:proofErr w:type="spellEnd"/>
+      <w:r>
+        <w:t xml:space="preserve"> inicial </w:t>
       </w:r>
       <w:r>
         <w:t xml:space="preserve">en la cuenta </w:t>
@@ -1156,6 +1183,7 @@
         </w:rPr>
         <w:t>-</w:t>
       </w:r>
+      <w:proofErr w:type="spellStart"/>
       <w:r>
         <w:rPr>
           <w:i/>
@@ -1163,8 +1191,17 @@
         </w:rPr>
         <w:t>jiphone</w:t>
       </w:r>
-      <w:r>
-        <w:t>” (precio: 700) y “&amp;-roid” (precio: 200);</w:t>
+      <w:proofErr w:type="spellEnd"/>
+      <w:r>
+        <w:t>” (precio: 700) y “&amp;-</w:t>
+      </w:r>
+      <w:proofErr w:type="spellStart"/>
+      <w:r>
+        <w:t>roid</w:t>
+      </w:r>
+      <w:proofErr w:type="spellEnd"/>
+      <w:r>
+        <w:t>” (precio: 200);</w:t>
       </w:r>
     </w:p>
     <w:p>
@@ -1239,6 +1276,7 @@
         </w:rPr>
         <w:t>-</w:t>
       </w:r>
+      <w:proofErr w:type="spellStart"/>
       <w:r>
         <w:rPr>
           <w:i/>
@@ -1246,6 +1284,7 @@
         </w:rPr>
         <w:t>jiphone</w:t>
       </w:r>
+      <w:proofErr w:type="spellEnd"/>
       <w:r>
         <w:t>” dará un mensaje inicial y final extra al llamar, informando de que la llamada se graba en el dispositivo.</w:t>
       </w:r>
@@ -1300,6 +1339,7 @@
         </w:rPr>
         <w:t>-</w:t>
       </w:r>
+      <w:proofErr w:type="spellStart"/>
       <w:r>
         <w:rPr>
           <w:i/>
@@ -1307,6 +1347,7 @@
         </w:rPr>
         <w:t>jiphone</w:t>
       </w:r>
+      <w:proofErr w:type="spellEnd"/>
       <w:r>
         <w:t>” tendrán un dispositivo GPS integrado que dé la ubicación actual. Para ello, tendrá una función de actualizar ubicación, poniendo el dato a disposición hasta una nueva actualización.</w:t>
       </w:r>
@@ -1320,10 +1361,31 @@
         </w:numPr>
       </w:pPr>
       <w:r>
-        <w:t xml:space="preserve">Los “&amp;-roid” tendrán una opción para abrir el Paint y poder dibujar. (Pista: </w:t>
-      </w:r>
-      <w:r>
-        <w:t>ProcessBuilder proceso = new ProcessBuilder("</w:t>
+        <w:t>Los “&amp;-</w:t>
+      </w:r>
+      <w:proofErr w:type="spellStart"/>
+      <w:r>
+        <w:t>roid</w:t>
+      </w:r>
+      <w:proofErr w:type="spellEnd"/>
+      <w:r>
+        <w:t xml:space="preserve">” tendrán una opción para abrir el Paint y poder dibujar. (Pista: </w:t>
+      </w:r>
+      <w:proofErr w:type="spellStart"/>
+      <w:r>
+        <w:t>ProcessBuilder</w:t>
+      </w:r>
+      <w:proofErr w:type="spellEnd"/>
+      <w:r>
+        <w:t xml:space="preserve"> proceso = new </w:t>
+      </w:r>
+      <w:proofErr w:type="spellStart"/>
+      <w:r>
+        <w:t>ProcessBuilder</w:t>
+      </w:r>
+      <w:proofErr w:type="spellEnd"/>
+      <w:r>
+        <w:t>("</w:t>
       </w:r>
       <w:r>
         <w:t>mspaint</w:t>
@@ -1373,6 +1435,7 @@
         </w:rPr>
         <w:t>-</w:t>
       </w:r>
+      <w:proofErr w:type="spellStart"/>
       <w:r>
         <w:rPr>
           <w:i/>
@@ -1380,6 +1443,7 @@
         </w:rPr>
         <w:t>jiphone</w:t>
       </w:r>
+      <w:proofErr w:type="spellEnd"/>
       <w:r>
         <w:rPr>
           <w:i/>
@@ -1388,7 +1452,15 @@
         <w:t xml:space="preserve"> </w:t>
       </w:r>
       <w:r>
-        <w:t>llenará su carga 70 en cada vez que se ponga a cargar, y el &amp;-roid llenará un tercio del nivel previo de carga + 20 extra.</w:t>
+        <w:t>llenará su carga 70 en cada vez que se ponga a cargar, y el &amp;-</w:t>
+      </w:r>
+      <w:proofErr w:type="spellStart"/>
+      <w:r>
+        <w:t>roid</w:t>
+      </w:r>
+      <w:proofErr w:type="spellEnd"/>
+      <w:r>
+        <w:t xml:space="preserve"> llenará un tercio del nivel previo de carga + 20 extra.</w:t>
       </w:r>
     </w:p>
     <w:p>
@@ -1641,7 +1713,15 @@
         <w:jc w:val="both"/>
       </w:pPr>
       <w:r>
-        <w:t>La segunda opción seria comentar</w:t>
+        <w:t xml:space="preserve">La segunda opción </w:t>
+      </w:r>
+      <w:proofErr w:type="spellStart"/>
+      <w:r>
+        <w:t>seria</w:t>
+      </w:r>
+      <w:proofErr w:type="spellEnd"/>
+      <w:r>
+        <w:t xml:space="preserve"> comentar</w:t>
       </w:r>
       <w:r>
         <w:t>le con buena cara que sin problema esperando que quede satisfecho para futuros proyectos y hay ponerle un sobrecoste para cobrar lo de la funcionalidad del mail</w:t>
@@ -1671,7 +1751,15 @@
         <w:jc w:val="both"/>
       </w:pPr>
       <w:r>
-        <w:t>Decirle que no es posible que el proyecto esta terminado y que no se puede cambiar nada ya. (la menos recomendable porque quedas mal con el cliente)</w:t>
+        <w:t xml:space="preserve">Decirle que no es posible que el proyecto </w:t>
+      </w:r>
+      <w:proofErr w:type="spellStart"/>
+      <w:r>
+        <w:t>esta</w:t>
+      </w:r>
+      <w:proofErr w:type="spellEnd"/>
+      <w:r>
+        <w:t xml:space="preserve"> terminado y que no se puede cambiar nada ya. (la menos recomendable porque quedas mal con el cliente)</w:t>
       </w:r>
     </w:p>
     <w:p>
@@ -1765,7 +1853,15 @@
         <w:t>D</w:t>
       </w:r>
       <w:r>
-        <w:t>3) El cliente te envía una convocatoria para UATs, y te pide que lleves los casos de prueba que utilizaste en las pruebas que documentaste listos para lanzarlos en dicha reunión. ¿Qué importancia tiene que prepares bien esta sesión, con lo que te están pidiendo?</w:t>
+        <w:t xml:space="preserve">3) El cliente te envía una convocatoria para </w:t>
+      </w:r>
+      <w:proofErr w:type="spellStart"/>
+      <w:r>
+        <w:t>UATs</w:t>
+      </w:r>
+      <w:proofErr w:type="spellEnd"/>
+      <w:r>
+        <w:t>, y te pide que lleves los casos de prueba que utilizaste en las pruebas que documentaste listos para lanzarlos en dicha reunión. ¿Qué importancia tiene que prepares bien esta sesión, con lo que te están pidiendo?</w:t>
       </w:r>
     </w:p>
     <w:p>
@@ -1812,8 +1908,13 @@
         <w:pStyle w:val="Prrafodelista"/>
         <w:jc w:val="both"/>
       </w:pPr>
-      <w:r>
-        <w:t>Además si falla algo tienes los planes de pruebas y los informes que certifican que funcionaba correctamente para respaldarte.</w:t>
+      <w:proofErr w:type="gramStart"/>
+      <w:r>
+        <w:t>Además</w:t>
+      </w:r>
+      <w:proofErr w:type="gramEnd"/>
+      <w:r>
+        <w:t xml:space="preserve"> si falla algo tienes los planes de pruebas y los informes que certifican que funcionaba correctamente para respaldarte.</w:t>
       </w:r>
     </w:p>
     <w:p>
@@ -1894,7 +1995,15 @@
         <w:t>E</w:t>
       </w:r>
       <w:r>
-        <w:t>1) Te solicitan el programa realizado generando su .jar. ¿Sabrías crearlo correctamente?</w:t>
+        <w:t>1) Te solicitan el programa realizado generando su .</w:t>
+      </w:r>
+      <w:proofErr w:type="spellStart"/>
+      <w:r>
+        <w:t>jar</w:t>
+      </w:r>
+      <w:proofErr w:type="spellEnd"/>
+      <w:r>
+        <w:t>. ¿Sabrías crearlo correctamente?</w:t>
       </w:r>
       <w:r>
         <w:t xml:space="preserve"> Hazlo.</w:t>
@@ -1905,6 +2014,9 @@
         <w:jc w:val="both"/>
       </w:pPr>
       <w:r>
+        <w:rPr>
+          <w:noProof/>
+        </w:rPr>
         <w:drawing>
           <wp:inline distT="0" distB="0" distL="0" distR="0" wp14:anchorId="58EBDF0E" wp14:editId="419D706B">
             <wp:extent cx="5400040" cy="267970"/>
@@ -1947,7 +2059,39 @@
         <w:jc w:val="both"/>
       </w:pPr>
       <w:r>
-        <w:t xml:space="preserve">Con este comando se generaría el archivo . jar para ejecularlo después jolo hay que poner </w:t>
+        <w:t xml:space="preserve">Con este comando se generaría el </w:t>
+      </w:r>
+      <w:proofErr w:type="gramStart"/>
+      <w:r>
+        <w:t>archivo .</w:t>
+      </w:r>
+      <w:proofErr w:type="gramEnd"/>
+      <w:r>
+        <w:t xml:space="preserve"> </w:t>
+      </w:r>
+      <w:proofErr w:type="spellStart"/>
+      <w:r>
+        <w:t>jar</w:t>
+      </w:r>
+      <w:proofErr w:type="spellEnd"/>
+      <w:r>
+        <w:t xml:space="preserve"> para </w:t>
+      </w:r>
+      <w:proofErr w:type="spellStart"/>
+      <w:r>
+        <w:t>ejecularlo</w:t>
+      </w:r>
+      <w:proofErr w:type="spellEnd"/>
+      <w:r>
+        <w:t xml:space="preserve"> después </w:t>
+      </w:r>
+      <w:proofErr w:type="spellStart"/>
+      <w:r>
+        <w:t>jolo</w:t>
+      </w:r>
+      <w:proofErr w:type="spellEnd"/>
+      <w:r>
+        <w:t xml:space="preserve"> hay que poner </w:t>
       </w:r>
     </w:p>
     <w:p>
@@ -1961,25 +2105,63 @@
         <w:t>ava</w:t>
       </w:r>
       <w:r>
-        <w:t xml:space="preserve"> -jar</w:t>
-      </w:r>
-      <w:r>
-        <w:t xml:space="preserve"> (y después el nombre del archivo .jar) </w:t>
-      </w:r>
-      <w:r>
-        <w:t xml:space="preserve"> depues se creara la carpeta </w:t>
+        <w:t xml:space="preserve"> -</w:t>
+      </w:r>
+      <w:proofErr w:type="spellStart"/>
+      <w:r>
+        <w:t>jar</w:t>
+      </w:r>
+      <w:proofErr w:type="spellEnd"/>
+      <w:r>
+        <w:t xml:space="preserve"> (y después el nombre del archivo .</w:t>
+      </w:r>
+      <w:proofErr w:type="spellStart"/>
+      <w:proofErr w:type="gramStart"/>
+      <w:r>
+        <w:t>jar</w:t>
+      </w:r>
+      <w:proofErr w:type="spellEnd"/>
+      <w:r>
+        <w:t xml:space="preserve">) </w:t>
+      </w:r>
+      <w:r>
+        <w:t xml:space="preserve"> </w:t>
+      </w:r>
+      <w:proofErr w:type="spellStart"/>
+      <w:r>
+        <w:t>depues</w:t>
+      </w:r>
+      <w:proofErr w:type="spellEnd"/>
+      <w:proofErr w:type="gramEnd"/>
+      <w:r>
+        <w:t xml:space="preserve"> se </w:t>
+      </w:r>
+      <w:proofErr w:type="gramStart"/>
+      <w:r>
+        <w:t>creara</w:t>
+      </w:r>
+      <w:proofErr w:type="gramEnd"/>
+      <w:r>
+        <w:t xml:space="preserve"> la carpeta </w:t>
       </w:r>
       <w:hyperlink r:id="rId14" w:history="1">
+        <w:proofErr w:type="spellStart"/>
         <w:r>
           <w:rPr>
             <w:rStyle w:val="Hipervnculo"/>
           </w:rPr>
           <w:t>dist</w:t>
         </w:r>
+        <w:proofErr w:type="spellEnd"/>
       </w:hyperlink>
       <w:r>
-        <w:t xml:space="preserve"> con el archivo jar</w:t>
-      </w:r>
+        <w:t xml:space="preserve"> con el archivo </w:t>
+      </w:r>
+      <w:proofErr w:type="spellStart"/>
+      <w:r>
+        <w:t>jar</w:t>
+      </w:r>
+      <w:proofErr w:type="spellEnd"/>
       <w:r>
         <w:t xml:space="preserve"> en su interior</w:t>
       </w:r>
@@ -1989,6 +2171,9 @@
         <w:jc w:val="center"/>
       </w:pPr>
       <w:r>
+        <w:rPr>
+          <w:noProof/>
+        </w:rPr>
         <w:drawing>
           <wp:inline distT="0" distB="0" distL="0" distR="0" wp14:anchorId="04C4A144" wp14:editId="066B6F6B">
             <wp:extent cx="2429214" cy="400106"/>
@@ -2062,7 +2247,15 @@
         <w:ind w:left="426" w:hanging="426"/>
       </w:pPr>
       <w:r>
-        <w:t>Todas las clases tienen que tener el autor y la versión.</w:t>
+        <w:t xml:space="preserve">Todas las clases </w:t>
+      </w:r>
+      <w:proofErr w:type="gramStart"/>
+      <w:r>
+        <w:t>tienen que tener</w:t>
+      </w:r>
+      <w:proofErr w:type="gramEnd"/>
+      <w:r>
+        <w:t xml:space="preserve"> el autor y la versión.</w:t>
       </w:r>
     </w:p>
     <w:p>
@@ -2084,7 +2277,15 @@
         <w:t>debe tener</w:t>
       </w:r>
       <w:r>
-        <w:t xml:space="preserve"> además una referencia a los apuntes del tema de Genially.</w:t>
+        <w:t xml:space="preserve"> además una referencia a los apuntes del tema de </w:t>
+      </w:r>
+      <w:proofErr w:type="spellStart"/>
+      <w:r>
+        <w:t>Genially</w:t>
+      </w:r>
+      <w:proofErr w:type="spellEnd"/>
+      <w:r>
+        <w:t>.</w:t>
       </w:r>
     </w:p>
     <w:p>
@@ -2134,7 +2335,23 @@
         <w:ind w:left="426" w:hanging="426"/>
       </w:pPr>
       <w:r>
-        <w:t>Las clases hijas tendrán una descripción indicando cuál es su madre, y la información sobre los métodos propios (no getters ni setters).</w:t>
+        <w:t xml:space="preserve">Las clases hijas tendrán una descripción indicando cuál es su madre, y la información sobre los métodos propios (no </w:t>
+      </w:r>
+      <w:proofErr w:type="spellStart"/>
+      <w:r>
+        <w:t>getters</w:t>
+      </w:r>
+      <w:proofErr w:type="spellEnd"/>
+      <w:r>
+        <w:t xml:space="preserve"> ni </w:t>
+      </w:r>
+      <w:proofErr w:type="spellStart"/>
+      <w:r>
+        <w:t>setters</w:t>
+      </w:r>
+      <w:proofErr w:type="spellEnd"/>
+      <w:r>
+        <w:t>).</w:t>
       </w:r>
     </w:p>
     <w:p>
@@ -2353,7 +2570,6 @@
           <w:dataBinding w:prefixMappings="xmlns:ns0='http://purl.org/dc/elements/1.1/' xmlns:ns1='http://schemas.openxmlformats.org/package/2006/metadata/core-properties' " w:xpath="/ns1:coreProperties[1]/ns0:creator[1]" w:storeItemID="{6C3C8BC8-F283-45AE-878A-BAB7291924A1}"/>
           <w:text/>
         </w:sdtPr>
-        <w:sdtEndPr/>
         <w:sdtContent>
           <w:tc>
             <w:tcPr>
@@ -5345,12 +5561,14 @@
   <w:rsids>
     <w:rsidRoot w:val="00030806"/>
     <w:rsid w:val="00030806"/>
+    <w:rsid w:val="00061C01"/>
     <w:rsid w:val="0010269E"/>
     <w:rsid w:val="00135306"/>
     <w:rsid w:val="00137A66"/>
     <w:rsid w:val="0023670E"/>
     <w:rsid w:val="00365E79"/>
     <w:rsid w:val="003709DA"/>
+    <w:rsid w:val="004E6C5E"/>
     <w:rsid w:val="006048B9"/>
     <w:rsid w:val="00633E67"/>
     <w:rsid w:val="00675F5C"/>

</xml_diff>